<commit_message>
guardado final lab 8
</commit_message>
<xml_diff>
--- a/Docs/Observaciones-Lab 8.docx
+++ b/Docs/Observaciones-Lab 8.docx
@@ -4,7 +4,7 @@
   <w:body>
     <w:p>
       <w:pPr>
-        <w:pStyle w:val="Title"/>
+        <w:pStyle w:val="Ttulo"/>
         <w:jc w:val="center"/>
         <w:rPr>
           <w:b/>
@@ -44,7 +44,23 @@
           <w:noProof w:val="0"/>
           <w:lang w:val="es-CO"/>
         </w:rPr>
-        <w:t>1 Cod XXXX</w:t>
+        <w:t xml:space="preserve">1 </w:t>
+      </w:r>
+      <w:proofErr w:type="gramStart"/>
+      <w:r>
+        <w:rPr>
+          <w:noProof w:val="0"/>
+          <w:lang w:val="es-CO"/>
+        </w:rPr>
+        <w:t>j.rodriguez</w:t>
+      </w:r>
+      <w:proofErr w:type="gramEnd"/>
+      <w:r>
+        <w:rPr>
+          <w:noProof w:val="0"/>
+          <w:lang w:val="es-CO"/>
+        </w:rPr>
+        <w:t>26</w:t>
       </w:r>
     </w:p>
     <w:p>
@@ -73,7 +89,7 @@
     </w:p>
     <w:p>
       <w:pPr>
-        <w:pStyle w:val="Heading1"/>
+        <w:pStyle w:val="Ttulo1"/>
         <w:rPr>
           <w:b/>
           <w:bCs/>
@@ -93,7 +109,7 @@
     </w:p>
     <w:p>
       <w:pPr>
-        <w:pStyle w:val="ListParagraph"/>
+        <w:pStyle w:val="Prrafodelista"/>
         <w:numPr>
           <w:ilvl w:val="0"/>
           <w:numId w:val="12"/>
@@ -115,7 +131,7 @@
     </w:p>
     <w:p>
       <w:pPr>
-        <w:pStyle w:val="ListParagraph"/>
+        <w:pStyle w:val="Prrafodelista"/>
         <w:spacing w:after="0"/>
         <w:jc w:val="both"/>
         <w:rPr>
@@ -123,10 +139,24 @@
           <w:lang w:val="es-CO"/>
         </w:rPr>
       </w:pPr>
+      <w:r>
+        <w:rPr>
+          <w:rFonts w:ascii="Dax-Regular" w:hAnsi="Dax-Regular"/>
+          <w:lang w:val="es-CO"/>
+        </w:rPr>
+        <w:t xml:space="preserve">En que el numero de datos en el árbol están </w:t>
+      </w:r>
+      <w:r>
+        <w:rPr>
+          <w:rFonts w:ascii="Dax-Regular" w:hAnsi="Dax-Regular"/>
+          <w:lang w:val="es-CO"/>
+        </w:rPr>
+        <w:t>repartidos en la altura total del árbol con un solo nivel de diferencia</w:t>
+      </w:r>
     </w:p>
     <w:p>
       <w:pPr>
-        <w:pStyle w:val="ListParagraph"/>
+        <w:pStyle w:val="Prrafodelista"/>
         <w:spacing w:after="0"/>
         <w:jc w:val="both"/>
         <w:rPr>
@@ -137,7 +167,7 @@
     </w:p>
     <w:p>
       <w:pPr>
-        <w:pStyle w:val="ListParagraph"/>
+        <w:pStyle w:val="Prrafodelista"/>
         <w:numPr>
           <w:ilvl w:val="0"/>
           <w:numId w:val="12"/>
@@ -159,16 +189,30 @@
     </w:p>
     <w:p>
       <w:pPr>
-        <w:pStyle w:val="ListParagraph"/>
+        <w:pStyle w:val="Prrafodelista"/>
         <w:rPr>
           <w:rFonts w:ascii="Dax-Regular" w:hAnsi="Dax-Regular"/>
           <w:lang w:val="es-CO"/>
         </w:rPr>
       </w:pPr>
+      <w:r>
+        <w:rPr>
+          <w:rFonts w:ascii="Dax-Regular" w:hAnsi="Dax-Regular"/>
+          <w:lang w:val="es-CO"/>
+        </w:rPr>
+        <w:t xml:space="preserve">Seria mayor ya que </w:t>
+      </w:r>
+      <w:r>
+        <w:rPr>
+          <w:rFonts w:ascii="Dax-Regular" w:hAnsi="Dax-Regular"/>
+          <w:lang w:val="es-CO"/>
+        </w:rPr>
+        <w:t>en este caso el orden de búsqueda es mas ordenado que en las tablas de hash al simplemente buscar por las ramas</w:t>
+      </w:r>
     </w:p>
     <w:p>
       <w:pPr>
-        <w:pStyle w:val="ListParagraph"/>
+        <w:pStyle w:val="Prrafodelista"/>
         <w:rPr>
           <w:rFonts w:ascii="Dax-Regular" w:hAnsi="Dax-Regular"/>
           <w:lang w:val="es-CO"/>
@@ -177,7 +221,7 @@
     </w:p>
     <w:p>
       <w:pPr>
-        <w:pStyle w:val="ListParagraph"/>
+        <w:pStyle w:val="Prrafodelista"/>
         <w:numPr>
           <w:ilvl w:val="0"/>
           <w:numId w:val="12"/>
@@ -199,16 +243,112 @@
     </w:p>
     <w:p>
       <w:pPr>
-        <w:pStyle w:val="ListParagraph"/>
-        <w:rPr>
-          <w:rFonts w:ascii="Dax-Regular" w:hAnsi="Dax-Regular"/>
-          <w:lang w:val="es-CO"/>
-        </w:rPr>
-      </w:pPr>
+        <w:pStyle w:val="Prrafodelista"/>
+        <w:numPr>
+          <w:ilvl w:val="0"/>
+          <w:numId w:val="12"/>
+        </w:numPr>
+        <w:shd w:val="clear" w:color="auto" w:fill="1E1E1E"/>
+        <w:spacing w:after="0" w:line="285" w:lineRule="atLeast"/>
+        <w:rPr>
+          <w:rFonts w:ascii="Consolas" w:eastAsia="Times New Roman" w:hAnsi="Consolas" w:cs="Times New Roman"/>
+          <w:color w:val="D4D4D4"/>
+          <w:sz w:val="21"/>
+          <w:szCs w:val="21"/>
+          <w:lang w:val="es-CO" w:eastAsia="es-CO"/>
+        </w:rPr>
+      </w:pPr>
+      <w:proofErr w:type="spellStart"/>
+      <w:proofErr w:type="gramStart"/>
+      <w:r>
+        <w:rPr>
+          <w:rFonts w:ascii="Consolas" w:eastAsia="Times New Roman" w:hAnsi="Consolas" w:cs="Times New Roman"/>
+          <w:color w:val="D4D4D4"/>
+          <w:sz w:val="21"/>
+          <w:szCs w:val="21"/>
+          <w:lang w:val="es-CO" w:eastAsia="es-CO"/>
+        </w:rPr>
+        <w:t>om.values</w:t>
+      </w:r>
+      <w:proofErr w:type="spellEnd"/>
+      <w:proofErr w:type="gramEnd"/>
     </w:p>
     <w:p>
       <w:pPr>
-        <w:pStyle w:val="ListParagraph"/>
+        <w:pStyle w:val="Prrafodelista"/>
+        <w:spacing w:after="0"/>
+        <w:jc w:val="both"/>
+        <w:rPr>
+          <w:rFonts w:ascii="Dax-Regular" w:hAnsi="Dax-Regular"/>
+          <w:lang w:val="es-CO"/>
+        </w:rPr>
+      </w:pPr>
+    </w:p>
+    <w:p>
+      <w:pPr>
+        <w:pStyle w:val="Prrafodelista"/>
+        <w:rPr>
+          <w:rFonts w:ascii="Dax-Regular" w:hAnsi="Dax-Regular"/>
+          <w:lang w:val="es-CO"/>
+        </w:rPr>
+      </w:pPr>
+      <w:r>
+        <w:rPr>
+          <w:rFonts w:ascii="Dax-Regular" w:hAnsi="Dax-Regular"/>
+          <w:lang w:val="es-CO"/>
+        </w:rPr>
+        <w:t xml:space="preserve">donde pide como </w:t>
+      </w:r>
+      <w:r>
+        <w:rPr>
+          <w:rFonts w:ascii="Dax-Regular" w:hAnsi="Dax-Regular"/>
+          <w:lang w:val="es-CO"/>
+        </w:rPr>
+        <w:t xml:space="preserve">parámetros </w:t>
+      </w:r>
+      <w:r>
+        <w:rPr>
+          <w:rFonts w:ascii="Dax-Regular" w:hAnsi="Dax-Regular"/>
+          <w:lang w:val="es-CO"/>
+        </w:rPr>
+        <w:t>la lista de fechas del analizador</w:t>
+      </w:r>
+      <w:r>
+        <w:rPr>
+          <w:rFonts w:ascii="Dax-Regular" w:hAnsi="Dax-Regular"/>
+          <w:lang w:val="es-CO"/>
+        </w:rPr>
+        <w:t>, la fecha inicial y la fecha final</w:t>
+      </w:r>
+    </w:p>
+    <w:p>
+      <w:pPr>
+        <w:pStyle w:val="Prrafodelista"/>
+        <w:rPr>
+          <w:rFonts w:ascii="Dax-Regular" w:hAnsi="Dax-Regular"/>
+          <w:lang w:val="es-CO"/>
+        </w:rPr>
+      </w:pPr>
+      <w:r>
+        <w:rPr>
+          <w:rFonts w:ascii="Dax-Regular" w:hAnsi="Dax-Regular"/>
+          <w:lang w:val="es-CO"/>
+        </w:rPr>
+        <w:t>y retorna todos los valores del árbol en el rango de esas fechas</w:t>
+      </w:r>
+    </w:p>
+    <w:p>
+      <w:pPr>
+        <w:pStyle w:val="Prrafodelista"/>
+        <w:rPr>
+          <w:rFonts w:ascii="Dax-Regular" w:hAnsi="Dax-Regular"/>
+          <w:lang w:val="es-CO"/>
+        </w:rPr>
+      </w:pPr>
+    </w:p>
+    <w:p>
+      <w:pPr>
+        <w:pStyle w:val="Prrafodelista"/>
         <w:spacing w:after="0"/>
         <w:jc w:val="both"/>
         <w:rPr>
@@ -1865,11 +2005,11 @@
       <w:noProof/>
     </w:rPr>
   </w:style>
-  <w:style w:type="paragraph" w:styleId="Heading1">
+  <w:style w:type="paragraph" w:styleId="Ttulo1">
     <w:name w:val="heading 1"/>
     <w:basedOn w:val="Normal"/>
     <w:next w:val="Normal"/>
-    <w:link w:val="Heading1Char"/>
+    <w:link w:val="Ttulo1Car"/>
     <w:uiPriority w:val="9"/>
     <w:qFormat/>
     <w:rsid w:val="003C0715"/>
@@ -1886,11 +2026,11 @@
       <w:szCs w:val="32"/>
     </w:rPr>
   </w:style>
-  <w:style w:type="paragraph" w:styleId="Heading2">
+  <w:style w:type="paragraph" w:styleId="Ttulo2">
     <w:name w:val="heading 2"/>
     <w:basedOn w:val="Normal"/>
     <w:next w:val="Normal"/>
-    <w:link w:val="Heading2Char"/>
+    <w:link w:val="Ttulo2Car"/>
     <w:uiPriority w:val="9"/>
     <w:unhideWhenUsed/>
     <w:qFormat/>
@@ -1908,13 +2048,13 @@
       <w:szCs w:val="26"/>
     </w:rPr>
   </w:style>
-  <w:style w:type="character" w:default="1" w:styleId="DefaultParagraphFont">
+  <w:style w:type="character" w:default="1" w:styleId="Fuentedeprrafopredeter">
     <w:name w:val="Default Paragraph Font"/>
     <w:uiPriority w:val="1"/>
     <w:semiHidden/>
     <w:unhideWhenUsed/>
   </w:style>
-  <w:style w:type="table" w:default="1" w:styleId="TableNormal">
+  <w:style w:type="table" w:default="1" w:styleId="Tablanormal">
     <w:name w:val="Normal Table"/>
     <w:uiPriority w:val="99"/>
     <w:semiHidden/>
@@ -1929,17 +2069,17 @@
       </w:tblCellMar>
     </w:tblPr>
   </w:style>
-  <w:style w:type="numbering" w:default="1" w:styleId="NoList">
+  <w:style w:type="numbering" w:default="1" w:styleId="Sinlista">
     <w:name w:val="No List"/>
     <w:uiPriority w:val="99"/>
     <w:semiHidden/>
     <w:unhideWhenUsed/>
   </w:style>
-  <w:style w:type="paragraph" w:styleId="Title">
+  <w:style w:type="paragraph" w:styleId="Ttulo">
     <w:name w:val="Title"/>
     <w:basedOn w:val="Normal"/>
     <w:next w:val="Normal"/>
-    <w:link w:val="TitleChar"/>
+    <w:link w:val="TtuloCar"/>
     <w:uiPriority w:val="10"/>
     <w:qFormat/>
     <w:rsid w:val="00BA3B38"/>
@@ -1955,10 +2095,10 @@
       <w:szCs w:val="56"/>
     </w:rPr>
   </w:style>
-  <w:style w:type="character" w:customStyle="1" w:styleId="TitleChar">
-    <w:name w:val="Title Char"/>
-    <w:basedOn w:val="DefaultParagraphFont"/>
-    <w:link w:val="Title"/>
+  <w:style w:type="character" w:customStyle="1" w:styleId="TtuloCar">
+    <w:name w:val="Título Car"/>
+    <w:basedOn w:val="Fuentedeprrafopredeter"/>
+    <w:link w:val="Ttulo"/>
     <w:uiPriority w:val="10"/>
     <w:rsid w:val="00BA3B38"/>
     <w:rPr>
@@ -1970,7 +2110,7 @@
       <w:szCs w:val="56"/>
     </w:rPr>
   </w:style>
-  <w:style w:type="paragraph" w:styleId="ListParagraph">
+  <w:style w:type="paragraph" w:styleId="Prrafodelista">
     <w:name w:val="List Paragraph"/>
     <w:basedOn w:val="Normal"/>
     <w:uiPriority w:val="34"/>
@@ -1984,9 +2124,9 @@
       <w:noProof w:val="0"/>
     </w:rPr>
   </w:style>
-  <w:style w:type="character" w:styleId="CommentReference">
+  <w:style w:type="character" w:styleId="Refdecomentario">
     <w:name w:val="annotation reference"/>
-    <w:basedOn w:val="DefaultParagraphFont"/>
+    <w:basedOn w:val="Fuentedeprrafopredeter"/>
     <w:uiPriority w:val="99"/>
     <w:semiHidden/>
     <w:unhideWhenUsed/>
@@ -1996,10 +2136,10 @@
       <w:szCs w:val="16"/>
     </w:rPr>
   </w:style>
-  <w:style w:type="paragraph" w:styleId="CommentText">
+  <w:style w:type="paragraph" w:styleId="Textocomentario">
     <w:name w:val="annotation text"/>
     <w:basedOn w:val="Normal"/>
-    <w:link w:val="CommentTextChar"/>
+    <w:link w:val="TextocomentarioCar"/>
     <w:uiPriority w:val="99"/>
     <w:semiHidden/>
     <w:unhideWhenUsed/>
@@ -2013,10 +2153,10 @@
       <w:szCs w:val="20"/>
     </w:rPr>
   </w:style>
-  <w:style w:type="character" w:customStyle="1" w:styleId="CommentTextChar">
-    <w:name w:val="Comment Text Char"/>
-    <w:basedOn w:val="DefaultParagraphFont"/>
-    <w:link w:val="CommentText"/>
+  <w:style w:type="character" w:customStyle="1" w:styleId="TextocomentarioCar">
+    <w:name w:val="Texto comentario Car"/>
+    <w:basedOn w:val="Fuentedeprrafopredeter"/>
+    <w:link w:val="Textocomentario"/>
     <w:uiPriority w:val="99"/>
     <w:semiHidden/>
     <w:rsid w:val="00A442AC"/>
@@ -2025,7 +2165,7 @@
       <w:szCs w:val="20"/>
     </w:rPr>
   </w:style>
-  <w:style w:type="paragraph" w:styleId="Caption">
+  <w:style w:type="paragraph" w:styleId="Descripcin">
     <w:name w:val="caption"/>
     <w:basedOn w:val="Normal"/>
     <w:next w:val="Normal"/>
@@ -2045,9 +2185,9 @@
       <w:szCs w:val="18"/>
     </w:rPr>
   </w:style>
-  <w:style w:type="table" w:styleId="GridTable2">
+  <w:style w:type="table" w:styleId="Tabladecuadrcula2">
     <w:name w:val="Grid Table 2"/>
-    <w:basedOn w:val="TableNormal"/>
+    <w:basedOn w:val="Tablanormal"/>
     <w:uiPriority w:val="47"/>
     <w:rsid w:val="00076EA8"/>
     <w:pPr>
@@ -2120,10 +2260,10 @@
       </w:tcPr>
     </w:tblStylePr>
   </w:style>
-  <w:style w:type="character" w:customStyle="1" w:styleId="Heading1Char">
-    <w:name w:val="Heading 1 Char"/>
-    <w:basedOn w:val="DefaultParagraphFont"/>
-    <w:link w:val="Heading1"/>
+  <w:style w:type="character" w:customStyle="1" w:styleId="Ttulo1Car">
+    <w:name w:val="Título 1 Car"/>
+    <w:basedOn w:val="Fuentedeprrafopredeter"/>
+    <w:link w:val="Ttulo1"/>
     <w:uiPriority w:val="9"/>
     <w:rsid w:val="003C0715"/>
     <w:rPr>
@@ -2134,10 +2274,10 @@
       <w:szCs w:val="32"/>
     </w:rPr>
   </w:style>
-  <w:style w:type="character" w:customStyle="1" w:styleId="Heading2Char">
-    <w:name w:val="Heading 2 Char"/>
-    <w:basedOn w:val="DefaultParagraphFont"/>
-    <w:link w:val="Heading2"/>
+  <w:style w:type="character" w:customStyle="1" w:styleId="Ttulo2Car">
+    <w:name w:val="Título 2 Car"/>
+    <w:basedOn w:val="Fuentedeprrafopredeter"/>
+    <w:link w:val="Ttulo2"/>
     <w:uiPriority w:val="9"/>
     <w:rsid w:val="003C0715"/>
     <w:rPr>
@@ -2447,9 +2587,12 @@
 </file>
 
 <file path=customXml/item1.xml><?xml version="1.0" encoding="utf-8"?>
-<p:properties xmlns:p="http://schemas.microsoft.com/office/2006/metadata/properties" xmlns:xsi="http://www.w3.org/2001/XMLSchema-instance" xmlns:pc="http://schemas.microsoft.com/office/infopath/2007/PartnerControls">
-  <documentManagement/>
-</p:properties>
+<?mso-contentType ?>
+<FormTemplates xmlns="http://schemas.microsoft.com/sharepoint/v3/contenttype/forms">
+  <Display>DocumentLibraryForm</Display>
+  <Edit>DocumentLibraryForm</Edit>
+  <New>DocumentLibraryForm</New>
+</FormTemplates>
 </file>
 
 <file path=customXml/item2.xml><?xml version="1.0" encoding="utf-8"?>
@@ -2664,31 +2807,43 @@
 </file>
 
 <file path=customXml/item3.xml><?xml version="1.0" encoding="utf-8"?>
-<?mso-contentType ?>
-<FormTemplates xmlns="http://schemas.microsoft.com/sharepoint/v3/contenttype/forms">
-  <Display>DocumentLibraryForm</Display>
-  <Edit>DocumentLibraryForm</Edit>
-  <New>DocumentLibraryForm</New>
-</FormTemplates>
+<p:properties xmlns:p="http://schemas.microsoft.com/office/2006/metadata/properties" xmlns:xsi="http://www.w3.org/2001/XMLSchema-instance" xmlns:pc="http://schemas.microsoft.com/office/infopath/2007/PartnerControls">
+  <documentManagement/>
+</p:properties>
 </file>
 
 <file path=customXml/itemProps1.xml><?xml version="1.0" encoding="utf-8"?>
+<ds:datastoreItem xmlns:ds="http://schemas.openxmlformats.org/officeDocument/2006/customXml" ds:itemID="{1F59EA8B-1FA8-40D2-A8B0-61B9CE1E4579}">
+  <ds:schemaRefs>
+    <ds:schemaRef ds:uri="http://schemas.microsoft.com/sharepoint/v3/contenttype/forms"/>
+  </ds:schemaRefs>
+</ds:datastoreItem>
+</file>
+
+<file path=customXml/itemProps2.xml><?xml version="1.0" encoding="utf-8"?>
+<ds:datastoreItem xmlns:ds="http://schemas.openxmlformats.org/officeDocument/2006/customXml" ds:itemID="{6A402F4C-F49F-4E29-8D88-E716A8E26B87}">
+  <ds:schemaRefs>
+    <ds:schemaRef ds:uri="http://schemas.microsoft.com/office/2006/metadata/contentType"/>
+    <ds:schemaRef ds:uri="http://schemas.microsoft.com/office/2006/metadata/properties/metaAttributes"/>
+    <ds:schemaRef ds:uri="http://www.w3.org/2001/XMLSchema"/>
+    <ds:schemaRef ds:uri="http://schemas.microsoft.com/office/2006/metadata/properties"/>
+    <ds:schemaRef ds:uri="164883f8-7691-4ecf-b54a-664c0d0edefe"/>
+    <ds:schemaRef ds:uri="85e30bcc-d76c-4413-8e4d-2dce22fb0743"/>
+    <ds:schemaRef ds:uri="http://schemas.microsoft.com/office/2006/documentManagement/types"/>
+    <ds:schemaRef ds:uri="http://schemas.microsoft.com/office/infopath/2007/PartnerControls"/>
+    <ds:schemaRef ds:uri="http://schemas.openxmlformats.org/package/2006/metadata/core-properties"/>
+    <ds:schemaRef ds:uri="http://purl.org/dc/elements/1.1/"/>
+    <ds:schemaRef ds:uri="http://purl.org/dc/terms/"/>
+    <ds:schemaRef ds:uri="http://schemas.microsoft.com/internal/obd"/>
+  </ds:schemaRefs>
+</ds:datastoreItem>
+</file>
+
+<file path=customXml/itemProps3.xml><?xml version="1.0" encoding="utf-8"?>
 <ds:datastoreItem xmlns:ds="http://schemas.openxmlformats.org/officeDocument/2006/customXml" ds:itemID="{8542EACB-7939-45C8-99C3-B6897CA7A7EF}">
   <ds:schemaRefs>
     <ds:schemaRef ds:uri="http://schemas.microsoft.com/office/2006/metadata/properties"/>
     <ds:schemaRef ds:uri="http://schemas.microsoft.com/office/infopath/2007/PartnerControls"/>
   </ds:schemaRefs>
 </ds:datastoreItem>
-</file>
-
-<file path=customXml/itemProps2.xml><?xml version="1.0" encoding="utf-8"?>
-<ds:datastoreItem xmlns:ds="http://schemas.openxmlformats.org/officeDocument/2006/customXml" ds:itemID="{6A402F4C-F49F-4E29-8D88-E716A8E26B87}"/>
-</file>
-
-<file path=customXml/itemProps3.xml><?xml version="1.0" encoding="utf-8"?>
-<ds:datastoreItem xmlns:ds="http://schemas.openxmlformats.org/officeDocument/2006/customXml" ds:itemID="{1F59EA8B-1FA8-40D2-A8B0-61B9CE1E4579}">
-  <ds:schemaRefs>
-    <ds:schemaRef ds:uri="http://schemas.microsoft.com/sharepoint/v3/contenttype/forms"/>
-  </ds:schemaRefs>
-</ds:datastoreItem>
 </file>
</xml_diff>